<commit_message>
Added possible API link to the proposal doc
</commit_message>
<xml_diff>
--- a/doc/proposal.docx
+++ b/doc/proposal.docx
@@ -20,51 +20,21 @@
         <w:t>store your portfolio/portfolios</w:t>
       </w:r>
       <w:r>
-        <w:t xml:space="preserve">, </w:t>
-      </w:r>
-      <w:r>
-        <w:t>tak</w:t>
-      </w:r>
-      <w:r>
-        <w:t>ing</w:t>
-      </w:r>
-      <w:r>
-        <w:t xml:space="preserve"> a user input of the quantity of a stock owned </w:t>
-      </w:r>
-      <w:r>
-        <w:t>to</w:t>
-      </w:r>
-      <w:r>
-        <w:t xml:space="preserve"> be added to </w:t>
+        <w:t xml:space="preserve">, taking a user input of the quantity of a stock owned to be added to the portfolio being created. This will then link to </w:t>
+      </w:r>
+      <w:r>
+        <w:t xml:space="preserve">a page </w:t>
+      </w:r>
+      <w:r>
+        <w:t>where you can</w:t>
+      </w:r>
+      <w:r>
+        <w:t xml:space="preserve"> look at </w:t>
       </w:r>
       <w:r>
         <w:t>the</w:t>
       </w:r>
       <w:r>
-        <w:t xml:space="preserve"> portfolio</w:t>
-      </w:r>
-      <w:r>
-        <w:t xml:space="preserve"> being created</w:t>
-      </w:r>
-      <w:r>
-        <w:t>.</w:t>
-      </w:r>
-      <w:r>
-        <w:t xml:space="preserve"> This will then link to </w:t>
-      </w:r>
-      <w:r>
-        <w:t xml:space="preserve">a page </w:t>
-      </w:r>
-      <w:r>
-        <w:t>where you can</w:t>
-      </w:r>
-      <w:r>
-        <w:t xml:space="preserve"> look at </w:t>
-      </w:r>
-      <w:r>
-        <w:t>the</w:t>
-      </w:r>
-      <w:r>
         <w:t xml:space="preserve"> portfolio </w:t>
       </w:r>
       <w:r>
@@ -119,6 +89,18 @@
         <w:t>. This data would include historical stock price, and stock beta.</w:t>
       </w:r>
     </w:p>
+    <w:p/>
+    <w:p>
+      <w:hyperlink r:id="rId4" w:history="1">
+        <w:r>
+          <w:rPr>
+            <w:rStyle w:val="Hyperlink"/>
+          </w:rPr>
+          <w:t>https://rapidapi.com/apidojo/api/yahoo-finance1</w:t>
+        </w:r>
+      </w:hyperlink>
+    </w:p>
+    <w:p/>
     <w:sectPr>
       <w:pgSz w:w="12240" w:h="15840"/>
       <w:pgMar w:top="1440" w:right="1440" w:bottom="1440" w:left="1440" w:header="720" w:footer="720" w:gutter="0"/>
@@ -557,6 +539,29 @@
     <w:semiHidden/>
     <w:unhideWhenUsed/>
   </w:style>
+  <w:style w:type="character" w:styleId="Hyperlink">
+    <w:name w:val="Hyperlink"/>
+    <w:basedOn w:val="DefaultParagraphFont"/>
+    <w:uiPriority w:val="99"/>
+    <w:unhideWhenUsed/>
+    <w:rsid w:val="001821E5"/>
+    <w:rPr>
+      <w:color w:val="0563C1" w:themeColor="hyperlink"/>
+      <w:u w:val="single"/>
+    </w:rPr>
+  </w:style>
+  <w:style w:type="character" w:styleId="UnresolvedMention">
+    <w:name w:val="Unresolved Mention"/>
+    <w:basedOn w:val="DefaultParagraphFont"/>
+    <w:uiPriority w:val="99"/>
+    <w:semiHidden/>
+    <w:unhideWhenUsed/>
+    <w:rsid w:val="001821E5"/>
+    <w:rPr>
+      <w:color w:val="605E5C"/>
+      <w:shd w:val="clear" w:color="auto" w:fill="E1DFDD"/>
+    </w:rPr>
+  </w:style>
 </w:styles>
 </file>
 

</xml_diff>